<commit_message>
- Added missing doc on Method Bag::Complement(..)
</commit_message>
<xml_diff>
--- a/Semester 3/20150131_hands_on/doc/Dokumentation.docx
+++ b/Semester 3/20150131_hands_on/doc/Dokumentation.docx
@@ -46,13 +46,45 @@
     <w:p/>
     <w:p>
       <w:r>
-        <w:t>Da von der bereits implementierten Klasse List abgeleitet werden soll, sind auch keine Änderungen an den Klassen der MiniLib notwendig.</w:t>
+        <w:t xml:space="preserve">Da von der bereits implementierten Klasse List abgeleitet werden soll, sind auch keine Änderungen an den Klassen der </w:t>
+      </w:r>
+      <w:proofErr w:type="spellStart"/>
+      <w:r>
+        <w:t>MiniLib</w:t>
+      </w:r>
+      <w:proofErr w:type="spellEnd"/>
+      <w:r>
+        <w:t xml:space="preserve"> notwendig.</w:t>
       </w:r>
     </w:p>
     <w:p/>
     <w:p>
       <w:r>
-        <w:t xml:space="preserve">Da die Klasse List bereits eine Iterator Implementierung zur Verfügung stellt und diese alle notwendigen Operationen zur Verfügung stellt, mit den verwendeten Node Typen arbeiten kann, sowie mit dessen Variationen, gibt es keine Notwendigkeit einen neuen Iterator für den Set Container zu implementieren. </w:t>
+        <w:t xml:space="preserve">Da die Klasse List bereits eine </w:t>
+      </w:r>
+      <w:proofErr w:type="spellStart"/>
+      <w:r>
+        <w:t>Iterator</w:t>
+      </w:r>
+      <w:proofErr w:type="spellEnd"/>
+      <w:r>
+        <w:t xml:space="preserve"> Implementierung zur Verfügung stellt und diese alle notwendigen Operationen zur Verfügung stellt, mit den verwendeten </w:t>
+      </w:r>
+      <w:proofErr w:type="spellStart"/>
+      <w:r>
+        <w:t>Node</w:t>
+      </w:r>
+      <w:proofErr w:type="spellEnd"/>
+      <w:r>
+        <w:t xml:space="preserve"> Typen arbeiten kann, sowie mit dessen Variationen, gibt es keine Notwendigkeit einen neuen </w:t>
+      </w:r>
+      <w:proofErr w:type="spellStart"/>
+      <w:r>
+        <w:t>Iterator</w:t>
+      </w:r>
+      <w:proofErr w:type="spellEnd"/>
+      <w:r>
+        <w:t xml:space="preserve"> für den Set Container zu implementieren. </w:t>
       </w:r>
     </w:p>
     <w:p/>
@@ -64,7 +96,31 @@
     <w:p/>
     <w:p>
       <w:r>
-        <w:t>Die Methoden Intersect(Schniottmenge), Union(Vereinigung) und Complement(A ohne B) könnte wie folgt implementiert werden.</w:t>
+        <w:t xml:space="preserve">Die Methoden </w:t>
+      </w:r>
+      <w:proofErr w:type="spellStart"/>
+      <w:r>
+        <w:t>Intersect</w:t>
+      </w:r>
+      <w:proofErr w:type="spellEnd"/>
+      <w:r>
+        <w:t>(</w:t>
+      </w:r>
+      <w:proofErr w:type="spellStart"/>
+      <w:r>
+        <w:t>Schniottmenge</w:t>
+      </w:r>
+      <w:proofErr w:type="spellEnd"/>
+      <w:r>
+        <w:t xml:space="preserve">), Union(Vereinigung) und </w:t>
+      </w:r>
+      <w:proofErr w:type="spellStart"/>
+      <w:r>
+        <w:t>Complement</w:t>
+      </w:r>
+      <w:proofErr w:type="spellEnd"/>
+      <w:r>
+        <w:t>(A ohne B) könnte wie folgt implementiert werden.</w:t>
       </w:r>
     </w:p>
     <w:p>
@@ -75,8 +131,37 @@
           <w:numId w:val="22"/>
         </w:numPr>
       </w:pPr>
-      <w:r>
-        <w:t>void target-&gt;Intersect(Set* source)</w:t>
+      <w:proofErr w:type="spellStart"/>
+      <w:r>
+        <w:t>void</w:t>
+      </w:r>
+      <w:proofErr w:type="spellEnd"/>
+      <w:r>
+        <w:t xml:space="preserve"> </w:t>
+      </w:r>
+      <w:proofErr w:type="spellStart"/>
+      <w:r>
+        <w:t>target</w:t>
+      </w:r>
+      <w:proofErr w:type="spellEnd"/>
+      <w:r>
+        <w:t>-&gt;</w:t>
+      </w:r>
+      <w:proofErr w:type="spellStart"/>
+      <w:r>
+        <w:t>Intersect</w:t>
+      </w:r>
+      <w:proofErr w:type="spellEnd"/>
+      <w:r>
+        <w:t xml:space="preserve">(Set* </w:t>
+      </w:r>
+      <w:proofErr w:type="spellStart"/>
+      <w:r>
+        <w:t>source</w:t>
+      </w:r>
+      <w:proofErr w:type="spellEnd"/>
+      <w:r>
+        <w:t>)</w:t>
       </w:r>
       <w:r>
         <w:br/>
@@ -91,11 +176,37 @@
           <w:numId w:val="22"/>
         </w:numPr>
       </w:pPr>
-      <w:r>
-        <w:t xml:space="preserve">void </w:t>
-      </w:r>
-      <w:r>
-        <w:t>source-&gt;Intersect(Set* target)</w:t>
+      <w:proofErr w:type="spellStart"/>
+      <w:r>
+        <w:t>void</w:t>
+      </w:r>
+      <w:proofErr w:type="spellEnd"/>
+      <w:r>
+        <w:t xml:space="preserve"> </w:t>
+      </w:r>
+      <w:proofErr w:type="spellStart"/>
+      <w:r>
+        <w:t>source</w:t>
+      </w:r>
+      <w:proofErr w:type="spellEnd"/>
+      <w:r>
+        <w:t>-&gt;</w:t>
+      </w:r>
+      <w:proofErr w:type="spellStart"/>
+      <w:r>
+        <w:t>Intersect</w:t>
+      </w:r>
+      <w:proofErr w:type="spellEnd"/>
+      <w:r>
+        <w:t xml:space="preserve">(Set* </w:t>
+      </w:r>
+      <w:proofErr w:type="spellStart"/>
+      <w:r>
+        <w:t>target</w:t>
+      </w:r>
+      <w:proofErr w:type="spellEnd"/>
+      <w:r>
+        <w:t>)</w:t>
       </w:r>
       <w:r>
         <w:br/>
@@ -117,7 +228,31 @@
         </w:numPr>
       </w:pPr>
       <w:r>
-        <w:t>Set* util-&gt;(Set* source, Set* target)</w:t>
+        <w:t xml:space="preserve">Set* </w:t>
+      </w:r>
+      <w:proofErr w:type="spellStart"/>
+      <w:r>
+        <w:t>util</w:t>
+      </w:r>
+      <w:proofErr w:type="spellEnd"/>
+      <w:r>
+        <w:t xml:space="preserve">-&gt;(Set* </w:t>
+      </w:r>
+      <w:proofErr w:type="spellStart"/>
+      <w:r>
+        <w:t>source</w:t>
+      </w:r>
+      <w:proofErr w:type="spellEnd"/>
+      <w:r>
+        <w:t xml:space="preserve">, Set* </w:t>
+      </w:r>
+      <w:proofErr w:type="spellStart"/>
+      <w:r>
+        <w:t>target</w:t>
+      </w:r>
+      <w:proofErr w:type="spellEnd"/>
+      <w:r>
+        <w:t>)</w:t>
       </w:r>
       <w:r>
         <w:br/>
@@ -172,9 +307,11 @@
           <w:numId w:val="7"/>
         </w:numPr>
       </w:pPr>
+      <w:proofErr w:type="spellStart"/>
       <w:r>
         <w:t>List.h</w:t>
       </w:r>
+      <w:proofErr w:type="spellEnd"/>
     </w:p>
     <w:p>
       <w:r>
@@ -196,7 +333,15 @@
     </w:p>
     <w:p>
       <w:r>
-        <w:t>Folgend ist die Implementierung der Spezifikation List.h angeführt.</w:t>
+        <w:t xml:space="preserve">Folgend ist die Implementierung der Spezifikation </w:t>
+      </w:r>
+      <w:proofErr w:type="spellStart"/>
+      <w:r>
+        <w:t>List.h</w:t>
+      </w:r>
+      <w:proofErr w:type="spellEnd"/>
+      <w:r>
+        <w:t xml:space="preserve"> angeführt.</w:t>
       </w:r>
       <w:r>
         <w:t xml:space="preserve"> </w:t>
@@ -211,16 +356,26 @@
           <w:numId w:val="7"/>
         </w:numPr>
       </w:pPr>
+      <w:proofErr w:type="spellStart"/>
       <w:r>
         <w:t>Node.h</w:t>
       </w:r>
+      <w:proofErr w:type="spellEnd"/>
     </w:p>
     <w:p>
       <w:r>
         <w:t xml:space="preserve">Folgend ist die Spezifikation </w:t>
       </w:r>
       <w:r>
-        <w:t xml:space="preserve">der Container Node </w:t>
+        <w:t xml:space="preserve">der Container </w:t>
+      </w:r>
+      <w:proofErr w:type="spellStart"/>
+      <w:r>
+        <w:t>Node</w:t>
+      </w:r>
+      <w:proofErr w:type="spellEnd"/>
+      <w:r>
+        <w:t xml:space="preserve"> </w:t>
       </w:r>
       <w:r>
         <w:t>angeführt.</w:t>
@@ -255,8 +410,13 @@
       <w:r>
         <w:t xml:space="preserve">Spezifikation </w:t>
       </w:r>
-      <w:r>
-        <w:t xml:space="preserve">Node.h </w:t>
+      <w:proofErr w:type="spellStart"/>
+      <w:r>
+        <w:t>Node.h</w:t>
+      </w:r>
+      <w:proofErr w:type="spellEnd"/>
+      <w:r>
+        <w:t xml:space="preserve"> </w:t>
       </w:r>
       <w:r>
         <w:t>angeführt.</w:t>
@@ -274,12 +434,14 @@
           <w:numId w:val="7"/>
         </w:numPr>
       </w:pPr>
+      <w:proofErr w:type="spellStart"/>
       <w:r>
         <w:t>Set</w:t>
       </w:r>
       <w:r>
         <w:t>.h</w:t>
       </w:r>
+      <w:proofErr w:type="spellEnd"/>
     </w:p>
     <w:p>
       <w:r>
@@ -325,10 +487,18 @@
         <w:t xml:space="preserve"> Implementierung der</w:t>
       </w:r>
       <w:r>
-        <w:t xml:space="preserve"> Spezifikation Set</w:t>
-      </w:r>
-      <w:r>
-        <w:t xml:space="preserve">.h </w:t>
+        <w:t xml:space="preserve"> Spezifikation </w:t>
+      </w:r>
+      <w:proofErr w:type="spellStart"/>
+      <w:r>
+        <w:t>Set</w:t>
+      </w:r>
+      <w:r>
+        <w:t>.h</w:t>
+      </w:r>
+      <w:proofErr w:type="spellEnd"/>
+      <w:r>
+        <w:t xml:space="preserve"> </w:t>
       </w:r>
       <w:r>
         <w:t>angeführt.</w:t>
@@ -410,7 +580,23 @@
     </w:p>
     <w:p>
       <w:r>
-        <w:t xml:space="preserve">Daher soll die Klasse BagNode eingeführt werden, die von Node ableitet und sich die Anzahl der Werte im Container merkt. </w:t>
+        <w:t xml:space="preserve">Daher soll die Klasse </w:t>
+      </w:r>
+      <w:proofErr w:type="spellStart"/>
+      <w:r>
+        <w:t>BagNode</w:t>
+      </w:r>
+      <w:proofErr w:type="spellEnd"/>
+      <w:r>
+        <w:t xml:space="preserve"> eingeführt werden, die von </w:t>
+      </w:r>
+      <w:proofErr w:type="spellStart"/>
+      <w:r>
+        <w:t>Node</w:t>
+      </w:r>
+      <w:proofErr w:type="spellEnd"/>
+      <w:r>
+        <w:t xml:space="preserve"> ableitet und sich die Anzahl der Werte im Container merkt. </w:t>
       </w:r>
     </w:p>
     <w:p/>
@@ -418,8 +604,13 @@
       <w:r>
         <w:t xml:space="preserve">Der Bag Container soll aber trotzdem die Anzahl aller gespeicherten Werte halten obwohl diese nicht die tatsächliche Anzahl der verwalteten Knoten wiederspiegelt. Da aber mittels </w:t>
       </w:r>
-      <w:r>
-        <w:t>Iterator über die Elemente iteriert wird und dieser unabhängig von der aktuellen Anzahl und der gehaltenen Größe ist, stellt dies kein Problem dar.</w:t>
+      <w:proofErr w:type="spellStart"/>
+      <w:r>
+        <w:t>Iterator</w:t>
+      </w:r>
+      <w:proofErr w:type="spellEnd"/>
+      <w:r>
+        <w:t xml:space="preserve"> über die Elemente iteriert wird und dieser unabhängig von der aktuellen Anzahl und der gehaltenen Größe ist, stellt dies kein Problem dar.</w:t>
       </w:r>
     </w:p>
     <w:p>
@@ -427,12 +618,28 @@
         <w:t xml:space="preserve">Bei einer Iteration über die Elemente soll nur über die aktuell verwalteten Knoten iteriert werden und der Aufrufer ist verantwortlich sich um die Duplikate, welche über die gehaltene Anzahl </w:t>
       </w:r>
       <w:r>
-        <w:t>in der Klasse BagNode definiert ist, zu kümmern.</w:t>
-      </w:r>
-    </w:p>
-    <w:p>
-      <w:r>
-        <w:t>Bei der Konstruktion der Bag Container Instanz soll der Anker der gehaltenen Liste ausgetauscht werden und als BagNode definiert werden um Typ Probleme zu vermeiden.</w:t>
+        <w:t xml:space="preserve">in der Klasse </w:t>
+      </w:r>
+      <w:proofErr w:type="spellStart"/>
+      <w:r>
+        <w:t>BagNode</w:t>
+      </w:r>
+      <w:proofErr w:type="spellEnd"/>
+      <w:r>
+        <w:t xml:space="preserve"> definiert ist, zu kümmern.</w:t>
+      </w:r>
+    </w:p>
+    <w:p>
+      <w:r>
+        <w:t xml:space="preserve">Bei der Konstruktion der Bag Container Instanz soll der Anker der gehaltenen Liste ausgetauscht werden und als </w:t>
+      </w:r>
+      <w:proofErr w:type="spellStart"/>
+      <w:r>
+        <w:t>BagNode</w:t>
+      </w:r>
+      <w:proofErr w:type="spellEnd"/>
+      <w:r>
+        <w:t xml:space="preserve"> definiert werden um Typ Probleme zu vermeiden.</w:t>
       </w:r>
     </w:p>
     <w:p>
@@ -478,7 +685,15 @@
         <w:t xml:space="preserve"> falls erforderlich</w:t>
       </w:r>
       <w:r>
-        <w:t xml:space="preserve">. Die Remove Methode würde zwar funktionieren, jedoch währen zu viele Iterationen über die backing List erfolgen müssen, was hierbei nicht notwendig ist. </w:t>
+        <w:t xml:space="preserve">. Die Remove Methode würde zwar funktionieren, jedoch währen zu viele Iterationen über die </w:t>
+      </w:r>
+      <w:proofErr w:type="spellStart"/>
+      <w:r>
+        <w:t>backing</w:t>
+      </w:r>
+      <w:proofErr w:type="spellEnd"/>
+      <w:r>
+        <w:t xml:space="preserve"> List erfolgen müssen, was hierbei nicht notwendig ist. </w:t>
       </w:r>
     </w:p>
     <w:p>
@@ -634,7 +849,54 @@
         </w:numPr>
       </w:pPr>
       <w:r>
-        <w:t>Knoten die im Target und Source vorhanden sind, sollen vollständig gelöscht werden.</w:t>
+        <w:t>Knoten die im Target und Source vorhanden sind, sollen vollständig gelösch</w:t>
+      </w:r>
+      <w:r>
+        <w:t>t werden wenn</w:t>
+      </w:r>
+    </w:p>
+    <w:p>
+      <w:pPr>
+        <w:pStyle w:val="ListParagraph"/>
+        <w:numPr>
+          <w:ilvl w:val="1"/>
+          <w:numId w:val="25"/>
+        </w:numPr>
+      </w:pPr>
+      <w:r>
+        <w:t>der Knoten im Target wenige Duplikate definiert als der Knoten im Source</w:t>
+      </w:r>
+    </w:p>
+    <w:p>
+      <w:pPr>
+        <w:pStyle w:val="ListParagraph"/>
+        <w:numPr>
+          <w:ilvl w:val="1"/>
+          <w:numId w:val="25"/>
+        </w:numPr>
+      </w:pPr>
+      <w:r>
+        <w:t xml:space="preserve">ansonsten soll der Knoten des Target die </w:t>
+      </w:r>
+      <w:r>
+        <w:br/>
+        <w:t xml:space="preserve">Summe: </w:t>
+      </w:r>
+      <w:proofErr w:type="spellStart"/>
+      <w:r>
+        <w:t>targetNode.count</w:t>
+      </w:r>
+      <w:proofErr w:type="spellEnd"/>
+      <w:r>
+        <w:t xml:space="preserve"> – </w:t>
+      </w:r>
+      <w:proofErr w:type="spellStart"/>
+      <w:r>
+        <w:t>sourceNode.count</w:t>
+      </w:r>
+      <w:proofErr w:type="spellEnd"/>
+      <w:r>
+        <w:t xml:space="preserve"> als Duplikate definieren.</w:t>
       </w:r>
     </w:p>
     <w:p>
@@ -658,19 +920,13 @@
         </w:numPr>
       </w:pPr>
       <w:r>
-        <w:t xml:space="preserve">Knoten die Im Target vorhanden sind und mehr Knoten definieren als die Knoten im Source sollen die Differenz: </w:t>
-      </w:r>
-      <w:r>
-        <w:t>sourceNode.count – targe</w:t>
-      </w:r>
-      <w:r>
-        <w:t>t</w:t>
+        <w:t>Knoten die</w:t>
+      </w:r>
+      <w:r>
+        <w:t xml:space="preserve"> nur im Target vorhanden sind sollen unverändert bleiben.</w:t>
       </w:r>
       <w:bookmarkStart w:id="3" w:name="_GoBack"/>
       <w:bookmarkEnd w:id="3"/>
-      <w:r>
-        <w:t>Node.count; defnieren.</w:t>
-      </w:r>
     </w:p>
     <w:sectPr>
       <w:headerReference w:type="even" r:id="rId9"/>
@@ -740,7 +996,7 @@
           <w:rPr>
             <w:noProof/>
           </w:rPr>
-          <w:t>3</w:t>
+          <w:t>4</w:t>
         </w:r>
         <w:r>
           <w:rPr>
@@ -866,12 +1122,14 @@
     <w:r>
       <w:ptab w:relativeTo="margin" w:alignment="right" w:leader="none"/>
     </w:r>
+    <w:proofErr w:type="spellStart"/>
     <w:r>
       <w:rPr>
         <w:lang w:val="en-US"/>
       </w:rPr>
       <w:t>Übung</w:t>
     </w:r>
+    <w:proofErr w:type="spellEnd"/>
     <w:r>
       <w:rPr>
         <w:lang w:val="en-US"/>
@@ -2654,7 +2912,7 @@
         <w:ind w:left="720" w:hanging="360"/>
       </w:pPr>
     </w:lvl>
-    <w:lvl w:ilvl="1" w:tplc="04090019" w:tentative="1">
+    <w:lvl w:ilvl="1" w:tplc="04090019">
       <w:start w:val="1"/>
       <w:numFmt w:val="lowerLetter"/>
       <w:lvlText w:val="%2."/>
@@ -4362,7 +4620,7 @@
 </file>
 
 <file path=customXml/itemProps2.xml><?xml version="1.0" encoding="utf-8"?>
-<ds:datastoreItem xmlns:ds="http://schemas.openxmlformats.org/officeDocument/2006/customXml" ds:itemID="{0BC45F1D-7FAE-44A4-B260-32F571374A27}">
+<ds:datastoreItem xmlns:ds="http://schemas.openxmlformats.org/officeDocument/2006/customXml" ds:itemID="{5DBD73FC-5DE6-426F-96E2-FE0D87A69040}">
   <ds:schemaRefs>
     <ds:schemaRef ds:uri="http://schemas.openxmlformats.org/officeDocument/2006/bibliography"/>
   </ds:schemaRefs>

</xml_diff>